<commit_message>
se logra crear prueba comprension lectura segun pisa, se logra terminar comprension lectora segun cnb, se logra terminar actividad glosario con reconocimiento de voz, se logra terminar actividad reflexivo donde el alumno dira que tal le parecio la lectura, se logra terminar actividad de reconocimiento de personajes se logra terminar graficos y solucionarios de las pruebas, se cambian portdas, se crea cuestionario para preescolar cnb, pendiente crear actividades preescolar, y cuestionario de basicos y diversificado, pendiente crear actividades argumentativas segun cnb con reconocimiento de voz
</commit_message>
<xml_diff>
--- a/atomLector/1p/lect1/FUNDAMENTO.docx
+++ b/atomLector/1p/lect1/FUNDAMENTO.docx
@@ -422,6 +422,9 @@
         <w:ind w:firstLine="708"/>
       </w:pPr>
       <w:r>
+        <w:rPr>
+          <w:noProof/>
+        </w:rPr>
         <w:drawing>
           <wp:inline distT="0" distB="0" distL="0" distR="0">
             <wp:extent cx="5400040" cy="2422814"/>
@@ -693,11 +696,743 @@
       </w:r>
     </w:p>
     <w:p>
+      <w:r>
+        <w:br w:type="page"/>
+      </w:r>
+    </w:p>
+    <w:p>
       <w:pPr>
         <w:tabs>
           <w:tab w:val="left" w:pos="998"/>
         </w:tabs>
       </w:pPr>
+      <w:r>
+        <w:lastRenderedPageBreak/>
+        <w:t xml:space="preserve">NIVELES DE COMPETENCIA LECTORA  </w:t>
+      </w:r>
+    </w:p>
+    <w:p>
+      <w:pPr>
+        <w:tabs>
+          <w:tab w:val="left" w:pos="998"/>
+        </w:tabs>
+      </w:pPr>
+      <w:r>
+        <w:t xml:space="preserve">La evaluación PISA 2009 mide la competencia en Lectura dentro del marco establecido en el año 2000 y utiliza una serie de ítems ya empleados en la evaluación de ese año, en que esta competencia fue centro de atención específica. La escala de lectura de las evaluaciones PISA 2003 y PISA 2006 partía de los resultados de la evaluación del 2000, que tuvo una media de 500 puntos y una desviación típica de 100. Por tanto, la evaluación PISA 2000 constituye el punto de referencia para medir los siguientes resultados en Lectura.  </w:t>
+      </w:r>
+    </w:p>
+    <w:p>
+      <w:pPr>
+        <w:tabs>
+          <w:tab w:val="left" w:pos="998"/>
+        </w:tabs>
+      </w:pPr>
+      <w:r>
+        <w:t xml:space="preserve">Las puntuaciones de Lectura en 2009 se presentan en seis niveles de competencia que corresponden a distintos grados de dificultad en las tareas requeridas. A los seis niveles se añade un nivel inferior (1b) que es el más bajo descrito. Aún, hay otro fuera de la escala en el que encuadra a los y las estudiantes que no alcanzan la puntuación correspondiente a este primer nivel.  </w:t>
+      </w:r>
+    </w:p>
+    <w:p>
+      <w:pPr>
+        <w:tabs>
+          <w:tab w:val="left" w:pos="998"/>
+        </w:tabs>
+      </w:pPr>
+      <w:r>
+        <w:t xml:space="preserve">Los niveles de competencia se definen de acuerdo con unas tareas que tienen rasgos comunes, tanto conceptuales como estadísticos, y que permiten asignar a cada uno de los alumnos y alumnas una puntuación específica en función de los ítems que ha respondido correctamente; por otra lado, sirve para describir qué tipo de tareas es capaz de realizar el alumnado que se sitúa en cada nivel. Las tareas pertenecientes a un mismo nivel de competencia comparten muchos rasgos, mientras que difieren de las que se sitúan en niveles superiores o inferiores.  </w:t>
+      </w:r>
+    </w:p>
+    <w:p>
+      <w:pPr>
+        <w:tabs>
+          <w:tab w:val="left" w:pos="998"/>
+        </w:tabs>
+      </w:pPr>
+      <w:r>
+        <w:t xml:space="preserve">A la hora de situar al alumnado con respecto a los niveles de rendimiento, si un alumno o alumna demuestra una habilidad suficiente en la mayoría de las tareas asociadas a un determinado nivel, por ejemplo el 4, se supone que puede realizar las tareas asociadas a ese nivel y a todos los inferiores (1b, 1a, 2 y 3), no así las tareas correspondientes a los niveles 5 y 6.  </w:t>
+      </w:r>
+    </w:p>
+    <w:p>
+      <w:pPr>
+        <w:tabs>
+          <w:tab w:val="left" w:pos="998"/>
+        </w:tabs>
+      </w:pPr>
+      <w:r>
+        <w:t xml:space="preserve">En la siguiente tabla se describen las tareas asociadas a cada uno de los niveles de rendimiento en cada una de las competencias cognitivas anteriormente citadas, así como la puntuación necesaria para situarse en cada nivel:   </w:t>
+      </w:r>
+    </w:p>
+    <w:p>
+      <w:r>
+        <w:br w:type="page"/>
+      </w:r>
+    </w:p>
+    <w:p>
+      <w:pPr>
+        <w:tabs>
+          <w:tab w:val="left" w:pos="998"/>
+        </w:tabs>
+      </w:pPr>
+      <w:r>
+        <w:rPr>
+          <w:noProof/>
+        </w:rPr>
+        <w:lastRenderedPageBreak/>
+        <w:drawing>
+          <wp:anchor distT="0" distB="0" distL="114300" distR="114300" simplePos="0" relativeHeight="251663360" behindDoc="0" locked="0" layoutInCell="1" allowOverlap="1">
+            <wp:simplePos x="0" y="0"/>
+            <wp:positionH relativeFrom="column">
+              <wp:posOffset>-16510</wp:posOffset>
+            </wp:positionH>
+            <wp:positionV relativeFrom="paragraph">
+              <wp:posOffset>4305300</wp:posOffset>
+            </wp:positionV>
+            <wp:extent cx="5394960" cy="1234440"/>
+            <wp:effectExtent l="19050" t="0" r="0" b="0"/>
+            <wp:wrapSquare wrapText="bothSides"/>
+            <wp:docPr id="3" name="Imagen 4"/>
+            <wp:cNvGraphicFramePr>
+              <a:graphicFrameLocks xmlns:a="http://schemas.openxmlformats.org/drawingml/2006/main" noChangeAspect="1"/>
+            </wp:cNvGraphicFramePr>
+            <a:graphic xmlns:a="http://schemas.openxmlformats.org/drawingml/2006/main">
+              <a:graphicData uri="http://schemas.openxmlformats.org/drawingml/2006/picture">
+                <pic:pic xmlns:pic="http://schemas.openxmlformats.org/drawingml/2006/picture">
+                  <pic:nvPicPr>
+                    <pic:cNvPr id="0" name="Picture 4"/>
+                    <pic:cNvPicPr>
+                      <a:picLocks noChangeAspect="1" noChangeArrowheads="1"/>
+                    </pic:cNvPicPr>
+                  </pic:nvPicPr>
+                  <pic:blipFill>
+                    <a:blip r:embed="rId13"/>
+                    <a:srcRect/>
+                    <a:stretch>
+                      <a:fillRect/>
+                    </a:stretch>
+                  </pic:blipFill>
+                  <pic:spPr bwMode="auto">
+                    <a:xfrm>
+                      <a:off x="0" y="0"/>
+                      <a:ext cx="5394960" cy="1234440"/>
+                    </a:xfrm>
+                    <a:prstGeom prst="rect">
+                      <a:avLst/>
+                    </a:prstGeom>
+                    <a:noFill/>
+                    <a:ln w="9525">
+                      <a:noFill/>
+                      <a:miter lim="800000"/>
+                      <a:headEnd/>
+                      <a:tailEnd/>
+                    </a:ln>
+                  </pic:spPr>
+                </pic:pic>
+              </a:graphicData>
+            </a:graphic>
+          </wp:anchor>
+        </w:drawing>
+      </w:r>
+      <w:r>
+        <w:rPr>
+          <w:noProof/>
+        </w:rPr>
+        <w:drawing>
+          <wp:anchor distT="0" distB="0" distL="114300" distR="114300" simplePos="0" relativeHeight="251662336" behindDoc="0" locked="0" layoutInCell="1" allowOverlap="1">
+            <wp:simplePos x="0" y="0"/>
+            <wp:positionH relativeFrom="column">
+              <wp:posOffset>16601</wp:posOffset>
+            </wp:positionH>
+            <wp:positionV relativeFrom="paragraph">
+              <wp:posOffset>1542</wp:posOffset>
+            </wp:positionV>
+            <wp:extent cx="5402035" cy="4349932"/>
+            <wp:effectExtent l="19050" t="0" r="8165" b="0"/>
+            <wp:wrapSquare wrapText="bothSides"/>
+            <wp:docPr id="1" name="Imagen 1"/>
+            <wp:cNvGraphicFramePr>
+              <a:graphicFrameLocks xmlns:a="http://schemas.openxmlformats.org/drawingml/2006/main" noChangeAspect="1"/>
+            </wp:cNvGraphicFramePr>
+            <a:graphic xmlns:a="http://schemas.openxmlformats.org/drawingml/2006/main">
+              <a:graphicData uri="http://schemas.openxmlformats.org/drawingml/2006/picture">
+                <pic:pic xmlns:pic="http://schemas.openxmlformats.org/drawingml/2006/picture">
+                  <pic:nvPicPr>
+                    <pic:cNvPr id="0" name="Picture 1"/>
+                    <pic:cNvPicPr>
+                      <a:picLocks noChangeAspect="1" noChangeArrowheads="1"/>
+                    </pic:cNvPicPr>
+                  </pic:nvPicPr>
+                  <pic:blipFill>
+                    <a:blip r:embed="rId14"/>
+                    <a:srcRect/>
+                    <a:stretch>
+                      <a:fillRect/>
+                    </a:stretch>
+                  </pic:blipFill>
+                  <pic:spPr bwMode="auto">
+                    <a:xfrm>
+                      <a:off x="0" y="0"/>
+                      <a:ext cx="5402035" cy="4349932"/>
+                    </a:xfrm>
+                    <a:prstGeom prst="rect">
+                      <a:avLst/>
+                    </a:prstGeom>
+                    <a:noFill/>
+                    <a:ln w="9525">
+                      <a:noFill/>
+                      <a:miter lim="800000"/>
+                      <a:headEnd/>
+                      <a:tailEnd/>
+                    </a:ln>
+                  </pic:spPr>
+                </pic:pic>
+              </a:graphicData>
+            </a:graphic>
+          </wp:anchor>
+        </w:drawing>
+      </w:r>
+      <w:r>
+        <w:t xml:space="preserve"> </w:t>
+      </w:r>
+    </w:p>
+    <w:p>
+      <w:pPr>
+        <w:tabs>
+          <w:tab w:val="left" w:pos="998"/>
+        </w:tabs>
+      </w:pPr>
+    </w:p>
+    <w:p>
+      <w:pPr>
+        <w:tabs>
+          <w:tab w:val="left" w:pos="998"/>
+        </w:tabs>
+      </w:pPr>
+    </w:p>
+    <w:p>
+      <w:pPr>
+        <w:tabs>
+          <w:tab w:val="left" w:pos="998"/>
+        </w:tabs>
+      </w:pPr>
+    </w:p>
+    <w:p>
+      <w:pPr>
+        <w:tabs>
+          <w:tab w:val="left" w:pos="998"/>
+        </w:tabs>
+      </w:pPr>
+    </w:p>
+    <w:p>
+      <w:pPr>
+        <w:tabs>
+          <w:tab w:val="left" w:pos="998"/>
+        </w:tabs>
+      </w:pPr>
+    </w:p>
+    <w:p>
+      <w:pPr>
+        <w:tabs>
+          <w:tab w:val="left" w:pos="998"/>
+        </w:tabs>
+      </w:pPr>
+    </w:p>
+    <w:p>
+      <w:pPr>
+        <w:tabs>
+          <w:tab w:val="left" w:pos="998"/>
+        </w:tabs>
+      </w:pPr>
+    </w:p>
+    <w:p>
+      <w:pPr>
+        <w:tabs>
+          <w:tab w:val="left" w:pos="998"/>
+        </w:tabs>
+      </w:pPr>
+    </w:p>
+    <w:p>
+      <w:pPr>
+        <w:tabs>
+          <w:tab w:val="left" w:pos="998"/>
+        </w:tabs>
+      </w:pPr>
+    </w:p>
+    <w:p>
+      <w:pPr>
+        <w:tabs>
+          <w:tab w:val="left" w:pos="998"/>
+        </w:tabs>
+      </w:pPr>
+      <w:r>
+        <w:lastRenderedPageBreak/>
+        <w:t>Detalle por Habilidad</w:t>
+      </w:r>
+    </w:p>
+    <w:p>
+      <w:pPr>
+        <w:tabs>
+          <w:tab w:val="left" w:pos="998"/>
+        </w:tabs>
+      </w:pPr>
+      <w:r>
+        <w:rPr>
+          <w:noProof/>
+        </w:rPr>
+        <w:drawing>
+          <wp:inline distT="0" distB="0" distL="0" distR="0">
+            <wp:extent cx="5400040" cy="3126599"/>
+            <wp:effectExtent l="19050" t="0" r="0" b="0"/>
+            <wp:docPr id="5" name="Imagen 7"/>
+            <wp:cNvGraphicFramePr>
+              <a:graphicFrameLocks xmlns:a="http://schemas.openxmlformats.org/drawingml/2006/main" noChangeAspect="1"/>
+            </wp:cNvGraphicFramePr>
+            <a:graphic xmlns:a="http://schemas.openxmlformats.org/drawingml/2006/main">
+              <a:graphicData uri="http://schemas.openxmlformats.org/drawingml/2006/picture">
+                <pic:pic xmlns:pic="http://schemas.openxmlformats.org/drawingml/2006/picture">
+                  <pic:nvPicPr>
+                    <pic:cNvPr id="0" name="Picture 7"/>
+                    <pic:cNvPicPr>
+                      <a:picLocks noChangeAspect="1" noChangeArrowheads="1"/>
+                    </pic:cNvPicPr>
+                  </pic:nvPicPr>
+                  <pic:blipFill>
+                    <a:blip r:embed="rId15"/>
+                    <a:srcRect/>
+                    <a:stretch>
+                      <a:fillRect/>
+                    </a:stretch>
+                  </pic:blipFill>
+                  <pic:spPr bwMode="auto">
+                    <a:xfrm>
+                      <a:off x="0" y="0"/>
+                      <a:ext cx="5400040" cy="3126599"/>
+                    </a:xfrm>
+                    <a:prstGeom prst="rect">
+                      <a:avLst/>
+                    </a:prstGeom>
+                    <a:noFill/>
+                    <a:ln w="9525">
+                      <a:noFill/>
+                      <a:miter lim="800000"/>
+                      <a:headEnd/>
+                      <a:tailEnd/>
+                    </a:ln>
+                  </pic:spPr>
+                </pic:pic>
+              </a:graphicData>
+            </a:graphic>
+          </wp:inline>
+        </w:drawing>
+      </w:r>
+    </w:p>
+    <w:p>
+      <w:r>
+        <w:rPr>
+          <w:noProof/>
+        </w:rPr>
+        <w:drawing>
+          <wp:inline distT="0" distB="0" distL="0" distR="0">
+            <wp:extent cx="5400040" cy="3161773"/>
+            <wp:effectExtent l="19050" t="0" r="0" b="0"/>
+            <wp:docPr id="6" name="Imagen 10"/>
+            <wp:cNvGraphicFramePr>
+              <a:graphicFrameLocks xmlns:a="http://schemas.openxmlformats.org/drawingml/2006/main" noChangeAspect="1"/>
+            </wp:cNvGraphicFramePr>
+            <a:graphic xmlns:a="http://schemas.openxmlformats.org/drawingml/2006/main">
+              <a:graphicData uri="http://schemas.openxmlformats.org/drawingml/2006/picture">
+                <pic:pic xmlns:pic="http://schemas.openxmlformats.org/drawingml/2006/picture">
+                  <pic:nvPicPr>
+                    <pic:cNvPr id="0" name="Picture 10"/>
+                    <pic:cNvPicPr>
+                      <a:picLocks noChangeAspect="1" noChangeArrowheads="1"/>
+                    </pic:cNvPicPr>
+                  </pic:nvPicPr>
+                  <pic:blipFill>
+                    <a:blip r:embed="rId16"/>
+                    <a:srcRect/>
+                    <a:stretch>
+                      <a:fillRect/>
+                    </a:stretch>
+                  </pic:blipFill>
+                  <pic:spPr bwMode="auto">
+                    <a:xfrm>
+                      <a:off x="0" y="0"/>
+                      <a:ext cx="5400040" cy="3161773"/>
+                    </a:xfrm>
+                    <a:prstGeom prst="rect">
+                      <a:avLst/>
+                    </a:prstGeom>
+                    <a:noFill/>
+                    <a:ln w="9525">
+                      <a:noFill/>
+                      <a:miter lim="800000"/>
+                      <a:headEnd/>
+                      <a:tailEnd/>
+                    </a:ln>
+                  </pic:spPr>
+                </pic:pic>
+              </a:graphicData>
+            </a:graphic>
+          </wp:inline>
+        </w:drawing>
+      </w:r>
+    </w:p>
+    <w:p>
+      <w:r>
+        <w:rPr>
+          <w:noProof/>
+        </w:rPr>
+        <w:lastRenderedPageBreak/>
+        <w:drawing>
+          <wp:inline distT="0" distB="0" distL="0" distR="0">
+            <wp:extent cx="5400040" cy="3511908"/>
+            <wp:effectExtent l="19050" t="0" r="0" b="0"/>
+            <wp:docPr id="8" name="Imagen 13"/>
+            <wp:cNvGraphicFramePr>
+              <a:graphicFrameLocks xmlns:a="http://schemas.openxmlformats.org/drawingml/2006/main" noChangeAspect="1"/>
+            </wp:cNvGraphicFramePr>
+            <a:graphic xmlns:a="http://schemas.openxmlformats.org/drawingml/2006/main">
+              <a:graphicData uri="http://schemas.openxmlformats.org/drawingml/2006/picture">
+                <pic:pic xmlns:pic="http://schemas.openxmlformats.org/drawingml/2006/picture">
+                  <pic:nvPicPr>
+                    <pic:cNvPr id="0" name="Picture 13"/>
+                    <pic:cNvPicPr>
+                      <a:picLocks noChangeAspect="1" noChangeArrowheads="1"/>
+                    </pic:cNvPicPr>
+                  </pic:nvPicPr>
+                  <pic:blipFill>
+                    <a:blip r:embed="rId17"/>
+                    <a:srcRect/>
+                    <a:stretch>
+                      <a:fillRect/>
+                    </a:stretch>
+                  </pic:blipFill>
+                  <pic:spPr bwMode="auto">
+                    <a:xfrm>
+                      <a:off x="0" y="0"/>
+                      <a:ext cx="5400040" cy="3511908"/>
+                    </a:xfrm>
+                    <a:prstGeom prst="rect">
+                      <a:avLst/>
+                    </a:prstGeom>
+                    <a:noFill/>
+                    <a:ln w="9525">
+                      <a:noFill/>
+                      <a:miter lim="800000"/>
+                      <a:headEnd/>
+                      <a:tailEnd/>
+                    </a:ln>
+                  </pic:spPr>
+                </pic:pic>
+              </a:graphicData>
+            </a:graphic>
+          </wp:inline>
+        </w:drawing>
+      </w:r>
+      <w:r>
+        <w:t xml:space="preserve"> </w:t>
+      </w:r>
+      <w:r>
+        <w:rPr>
+          <w:noProof/>
+        </w:rPr>
+        <w:drawing>
+          <wp:inline distT="0" distB="0" distL="0" distR="0">
+            <wp:extent cx="5400040" cy="2859246"/>
+            <wp:effectExtent l="19050" t="0" r="0" b="0"/>
+            <wp:docPr id="9" name="Imagen 16"/>
+            <wp:cNvGraphicFramePr>
+              <a:graphicFrameLocks xmlns:a="http://schemas.openxmlformats.org/drawingml/2006/main" noChangeAspect="1"/>
+            </wp:cNvGraphicFramePr>
+            <a:graphic xmlns:a="http://schemas.openxmlformats.org/drawingml/2006/main">
+              <a:graphicData uri="http://schemas.openxmlformats.org/drawingml/2006/picture">
+                <pic:pic xmlns:pic="http://schemas.openxmlformats.org/drawingml/2006/picture">
+                  <pic:nvPicPr>
+                    <pic:cNvPr id="0" name="Picture 16"/>
+                    <pic:cNvPicPr>
+                      <a:picLocks noChangeAspect="1" noChangeArrowheads="1"/>
+                    </pic:cNvPicPr>
+                  </pic:nvPicPr>
+                  <pic:blipFill>
+                    <a:blip r:embed="rId18"/>
+                    <a:srcRect/>
+                    <a:stretch>
+                      <a:fillRect/>
+                    </a:stretch>
+                  </pic:blipFill>
+                  <pic:spPr bwMode="auto">
+                    <a:xfrm>
+                      <a:off x="0" y="0"/>
+                      <a:ext cx="5400040" cy="2859246"/>
+                    </a:xfrm>
+                    <a:prstGeom prst="rect">
+                      <a:avLst/>
+                    </a:prstGeom>
+                    <a:noFill/>
+                    <a:ln w="9525">
+                      <a:noFill/>
+                      <a:miter lim="800000"/>
+                      <a:headEnd/>
+                      <a:tailEnd/>
+                    </a:ln>
+                  </pic:spPr>
+                </pic:pic>
+              </a:graphicData>
+            </a:graphic>
+          </wp:inline>
+        </w:drawing>
+      </w:r>
+      <w:r>
+        <w:lastRenderedPageBreak/>
+        <w:t xml:space="preserve"> </w:t>
+      </w:r>
+      <w:r>
+        <w:rPr>
+          <w:noProof/>
+        </w:rPr>
+        <w:drawing>
+          <wp:inline distT="0" distB="0" distL="0" distR="0">
+            <wp:extent cx="5400040" cy="3230762"/>
+            <wp:effectExtent l="19050" t="0" r="0" b="0"/>
+            <wp:docPr id="11" name="Imagen 19"/>
+            <wp:cNvGraphicFramePr>
+              <a:graphicFrameLocks xmlns:a="http://schemas.openxmlformats.org/drawingml/2006/main" noChangeAspect="1"/>
+            </wp:cNvGraphicFramePr>
+            <a:graphic xmlns:a="http://schemas.openxmlformats.org/drawingml/2006/main">
+              <a:graphicData uri="http://schemas.openxmlformats.org/drawingml/2006/picture">
+                <pic:pic xmlns:pic="http://schemas.openxmlformats.org/drawingml/2006/picture">
+                  <pic:nvPicPr>
+                    <pic:cNvPr id="0" name="Picture 19"/>
+                    <pic:cNvPicPr>
+                      <a:picLocks noChangeAspect="1" noChangeArrowheads="1"/>
+                    </pic:cNvPicPr>
+                  </pic:nvPicPr>
+                  <pic:blipFill>
+                    <a:blip r:embed="rId19"/>
+                    <a:srcRect/>
+                    <a:stretch>
+                      <a:fillRect/>
+                    </a:stretch>
+                  </pic:blipFill>
+                  <pic:spPr bwMode="auto">
+                    <a:xfrm>
+                      <a:off x="0" y="0"/>
+                      <a:ext cx="5400040" cy="3230762"/>
+                    </a:xfrm>
+                    <a:prstGeom prst="rect">
+                      <a:avLst/>
+                    </a:prstGeom>
+                    <a:noFill/>
+                    <a:ln w="9525">
+                      <a:noFill/>
+                      <a:miter lim="800000"/>
+                      <a:headEnd/>
+                      <a:tailEnd/>
+                    </a:ln>
+                  </pic:spPr>
+                </pic:pic>
+              </a:graphicData>
+            </a:graphic>
+          </wp:inline>
+        </w:drawing>
+      </w:r>
+    </w:p>
+    <w:p>
+      <w:r>
+        <w:br w:type="page"/>
+      </w:r>
+    </w:p>
+    <w:p>
+      <w:r>
+        <w:lastRenderedPageBreak/>
+        <w:t>Pero no podemos dejar fuera la forma de evaluación del CNB Guatemalteco</w:t>
+      </w:r>
+    </w:p>
+    <w:p>
+      <w:pPr>
+        <w:rPr>
+          <w:b/>
+        </w:rPr>
+      </w:pPr>
+      <w:r>
+        <w:rPr>
+          <w:b/>
+        </w:rPr>
+        <w:t>Niveles de comprensión lectora</w:t>
+      </w:r>
+      <w:r>
+        <w:rPr>
+          <w:b/>
+        </w:rPr>
+        <w:t xml:space="preserve"> – CNB</w:t>
+      </w:r>
+    </w:p>
+    <w:p>
+      <w:pPr>
+        <w:rPr>
+          <w:b/>
+        </w:rPr>
+      </w:pPr>
+      <w:r>
+        <w:rPr>
+          <w:b/>
+        </w:rPr>
+        <w:t>La lectura es más que decodificar, pues intervienen distintos procesos de comprensión. </w:t>
+      </w:r>
+      <w:proofErr w:type="spellStart"/>
+      <w:r>
+        <w:rPr>
+          <w:b/>
+        </w:rPr>
+        <w:t>Barret</w:t>
+      </w:r>
+      <w:proofErr w:type="spellEnd"/>
+      <w:r>
+        <w:rPr>
+          <w:b/>
+        </w:rPr>
+        <w:t xml:space="preserve"> clasificó las dimensiones cognitivas y afectivas de la comprensión lectora. Los niveles más conocidos y utilizados son comprensión literal, </w:t>
+      </w:r>
+      <w:proofErr w:type="spellStart"/>
+      <w:r>
+        <w:rPr>
+          <w:b/>
+        </w:rPr>
+        <w:t>inferencial</w:t>
+      </w:r>
+      <w:proofErr w:type="spellEnd"/>
+      <w:r>
+        <w:rPr>
+          <w:b/>
+        </w:rPr>
+        <w:t xml:space="preserve"> y crítica. </w:t>
+      </w:r>
+      <w:proofErr w:type="spellStart"/>
+      <w:r>
+        <w:rPr>
+          <w:b/>
+        </w:rPr>
+        <w:t>Barret</w:t>
+      </w:r>
+      <w:proofErr w:type="spellEnd"/>
+      <w:r>
+        <w:rPr>
+          <w:b/>
+        </w:rPr>
+        <w:t xml:space="preserve"> identifica dos más: reorganización de la información y apreciación lectora. En la figura 3 se anota para qué el lector usa cada uno de los niveles de comprensión. En cada uno de estos niveles, el lector realiza algunas tareas como las que se enumeran en la tabla I.</w:t>
+      </w:r>
+    </w:p>
+    <w:p>
+      <w:r>
+        <w:rPr>
+          <w:noProof/>
+        </w:rPr>
+        <w:drawing>
+          <wp:inline distT="0" distB="0" distL="0" distR="0">
+            <wp:extent cx="5235575" cy="5432425"/>
+            <wp:effectExtent l="19050" t="0" r="3175" b="0"/>
+            <wp:docPr id="12" name="Imagen 22" descr="EnseÃ±anza de la comprensiÃ³n lectora (pag.17.2).png"/>
+            <wp:cNvGraphicFramePr>
+              <a:graphicFrameLocks xmlns:a="http://schemas.openxmlformats.org/drawingml/2006/main" noChangeAspect="1"/>
+            </wp:cNvGraphicFramePr>
+            <a:graphic xmlns:a="http://schemas.openxmlformats.org/drawingml/2006/main">
+              <a:graphicData uri="http://schemas.openxmlformats.org/drawingml/2006/picture">
+                <pic:pic xmlns:pic="http://schemas.openxmlformats.org/drawingml/2006/picture">
+                  <pic:nvPicPr>
+                    <pic:cNvPr id="0" name="Picture 22" descr="EnseÃ±anza de la comprensiÃ³n lectora (pag.17.2).png"/>
+                    <pic:cNvPicPr>
+                      <a:picLocks noChangeAspect="1" noChangeArrowheads="1"/>
+                    </pic:cNvPicPr>
+                  </pic:nvPicPr>
+                  <pic:blipFill>
+                    <a:blip r:embed="rId20"/>
+                    <a:srcRect/>
+                    <a:stretch>
+                      <a:fillRect/>
+                    </a:stretch>
+                  </pic:blipFill>
+                  <pic:spPr bwMode="auto">
+                    <a:xfrm>
+                      <a:off x="0" y="0"/>
+                      <a:ext cx="5235575" cy="5432425"/>
+                    </a:xfrm>
+                    <a:prstGeom prst="rect">
+                      <a:avLst/>
+                    </a:prstGeom>
+                    <a:noFill/>
+                    <a:ln w="9525">
+                      <a:noFill/>
+                      <a:miter lim="800000"/>
+                      <a:headEnd/>
+                      <a:tailEnd/>
+                    </a:ln>
+                  </pic:spPr>
+                </pic:pic>
+              </a:graphicData>
+            </a:graphic>
+          </wp:inline>
+        </w:drawing>
+      </w:r>
+    </w:p>
+    <w:p>
+      <w:r>
+        <w:rPr>
+          <w:noProof/>
+        </w:rPr>
+        <w:lastRenderedPageBreak/>
+        <w:drawing>
+          <wp:anchor distT="0" distB="0" distL="114300" distR="114300" simplePos="0" relativeHeight="251664384" behindDoc="0" locked="0" layoutInCell="1" allowOverlap="1">
+            <wp:simplePos x="0" y="0"/>
+            <wp:positionH relativeFrom="column">
+              <wp:posOffset>-828040</wp:posOffset>
+            </wp:positionH>
+            <wp:positionV relativeFrom="paragraph">
+              <wp:posOffset>-3810</wp:posOffset>
+            </wp:positionV>
+            <wp:extent cx="6988810" cy="4311650"/>
+            <wp:effectExtent l="19050" t="0" r="2540" b="0"/>
+            <wp:wrapSquare wrapText="bothSides"/>
+            <wp:docPr id="14" name="Imagen 25"/>
+            <wp:cNvGraphicFramePr>
+              <a:graphicFrameLocks xmlns:a="http://schemas.openxmlformats.org/drawingml/2006/main" noChangeAspect="1"/>
+            </wp:cNvGraphicFramePr>
+            <a:graphic xmlns:a="http://schemas.openxmlformats.org/drawingml/2006/main">
+              <a:graphicData uri="http://schemas.openxmlformats.org/drawingml/2006/picture">
+                <pic:pic xmlns:pic="http://schemas.openxmlformats.org/drawingml/2006/picture">
+                  <pic:nvPicPr>
+                    <pic:cNvPr id="0" name="Picture 25"/>
+                    <pic:cNvPicPr>
+                      <a:picLocks noChangeAspect="1" noChangeArrowheads="1"/>
+                    </pic:cNvPicPr>
+                  </pic:nvPicPr>
+                  <pic:blipFill>
+                    <a:blip r:embed="rId21"/>
+                    <a:srcRect/>
+                    <a:stretch>
+                      <a:fillRect/>
+                    </a:stretch>
+                  </pic:blipFill>
+                  <pic:spPr bwMode="auto">
+                    <a:xfrm>
+                      <a:off x="0" y="0"/>
+                      <a:ext cx="6988810" cy="4311650"/>
+                    </a:xfrm>
+                    <a:prstGeom prst="rect">
+                      <a:avLst/>
+                    </a:prstGeom>
+                    <a:noFill/>
+                    <a:ln w="9525">
+                      <a:noFill/>
+                      <a:miter lim="800000"/>
+                      <a:headEnd/>
+                      <a:tailEnd/>
+                    </a:ln>
+                  </pic:spPr>
+                </pic:pic>
+              </a:graphicData>
+            </a:graphic>
+          </wp:anchor>
+        </w:drawing>
+      </w:r>
     </w:p>
     <w:sectPr>
       <w:pgSz w:w="11906" w:h="16838"/>
@@ -868,11 +1603,11 @@
   <w:style w:type="paragraph" w:default="1" w:styleId="Normal">
     <w:name w:val="Normal"/>
     <w:qFormat/>
+    <w:rsid w:val="00BB0063"/>
   </w:style>
   <w:style w:type="character" w:default="1" w:styleId="Fuentedeprrafopredeter">
     <w:name w:val="Default Paragraph Font"/>
     <w:uiPriority w:val="1"/>
-    <w:semiHidden/>
     <w:unhideWhenUsed/>
   </w:style>
   <w:style w:type="table" w:default="1" w:styleId="Tablanormal">
@@ -925,6 +1660,17 @@
       <w:rFonts w:ascii="Tahoma" w:hAnsi="Tahoma" w:cs="Tahoma"/>
       <w:sz w:val="16"/>
       <w:szCs w:val="16"/>
+    </w:rPr>
+  </w:style>
+  <w:style w:type="character" w:styleId="Hipervnculo">
+    <w:name w:val="Hyperlink"/>
+    <w:basedOn w:val="Fuentedeprrafopredeter"/>
+    <w:uiPriority w:val="99"/>
+    <w:unhideWhenUsed/>
+    <w:rsid w:val="007D186B"/>
+    <w:rPr>
+      <w:color w:val="0000FF" w:themeColor="hyperlink"/>
+      <w:u w:val="single"/>
     </w:rPr>
   </w:style>
 </w:styles>

</xml_diff>